<commit_message>
updated syllabus and added module 1 course intro video link
</commit_message>
<xml_diff>
--- a/MIS484-6_Cloud_Management_Underhill_Fall2020.docx
+++ b/MIS484-6_Cloud_Management_Underhill_Fall2020.docx
@@ -832,7 +832,16 @@
         <w:t>Ability to follow written and video technical instructions</w:t>
       </w:r>
       <w:r>
-        <w:t>, which often require the exercise of independent judgement and critical thinking</w:t>
+        <w:t>, which often require the exercise of independent judgement</w:t>
+      </w:r>
+      <w:r>
+        <w:t xml:space="preserve">, experimentation, and </w:t>
+      </w:r>
+      <w:r>
+        <w:t>critical thinking</w:t>
+      </w:r>
+      <w:r>
+        <w:t xml:space="preserve"> skills</w:t>
       </w:r>
     </w:p>
     <w:p>
@@ -2421,7 +2430,7 @@
           <w:iCs/>
           <w:lang w:eastAsia="en-US"/>
         </w:rPr>
-        <w:t> is the largest video streaming service for college-aged students.  The company currently runs its own IT infrastructure in a Mira Mesa data center and a disaster recovery facility in Virginia.  The company’s production facilities are in a large skyscraper in downtown San Marcos, which has been closed due to COVID-19.  After seeing the success of the Saturday Night Live @ Home series, the company has decided to move all production to the homes of employees.  This poses a problem, because the existing IT infrastructure is not adequate for a distributed workforce let alone video production and distribution.  Your manager, the VP of IT, has asked that you put together a proposal for the company to shift all IT infrastructure to cloud-based providers.  Your proposal will consist of 5-7 slides and a 1-minute “elevator pitch” video</w:t>
+        <w:t xml:space="preserve"> is the largest video streaming service for college-aged students.  The company currently runs its own IT infrastructure in a Mira Mesa data center and a disaster recovery facility in Virginia.  The company’s </w:t>
       </w:r>
       <w:r>
         <w:rPr>
@@ -2429,7 +2438,7 @@
           <w:iCs/>
           <w:lang w:eastAsia="en-US"/>
         </w:rPr>
-        <w:t xml:space="preserve"> </w:t>
+        <w:t xml:space="preserve">video </w:t>
       </w:r>
       <w:r>
         <w:rPr>
@@ -2437,7 +2446,7 @@
           <w:iCs/>
           <w:lang w:eastAsia="en-US"/>
         </w:rPr>
-        <w:t>that highlights the advantages of cloud adoption.  In addition, you will design and</w:t>
+        <w:t>production facilities are in a large skyscraper in downtown San Marcos, which has been closed due to COVID-19.  After seeing the success of the Saturday Night Live @ Home series, the company has decided to move all production to the homes of employees.  This poses a problem, because the existing IT infrastructure is not adequate for a distributed workforce let alone video production and distribution.  Your manager, the VP of IT, has asked that you put together a proposal for the company to shift all IT infrastructure to cloud-based providers.  Your proposal will consist of 5-7 slides and a 1-minute “elevator pitch” video</w:t>
       </w:r>
       <w:r>
         <w:rPr>
@@ -2453,7 +2462,7 @@
           <w:iCs/>
           <w:lang w:eastAsia="en-US"/>
         </w:rPr>
-        <w:t xml:space="preserve">implement a pilot </w:t>
+        <w:t>that highlights the advantages of cloud adoption.  In addition, you will design and</w:t>
       </w:r>
       <w:r>
         <w:rPr>
@@ -2461,8 +2470,16 @@
           <w:iCs/>
           <w:lang w:eastAsia="en-US"/>
         </w:rPr>
+        <w:t xml:space="preserve"> </w:t>
+      </w:r>
+      <w:r>
+        <w:rPr>
+          <w:i/>
+          <w:iCs/>
+          <w:lang w:eastAsia="en-US"/>
+        </w:rPr>
         <w:lastRenderedPageBreak/>
-        <w:t xml:space="preserve">cloud deployment for the organization’s corporate website using common automation and security software.  </w:t>
+        <w:t xml:space="preserve">implement a pilot cloud deployment for the organization’s corporate website using common automation and security software.  </w:t>
       </w:r>
       <w:r>
         <w:rPr>

</xml_diff>